<commit_message>
Add a practice in 10 tasks
</commit_message>
<xml_diff>
--- a/10. Запись числа в различных системах счисления/Практика.docx
+++ b/10. Запись числа в различных системах счисления/Практика.docx
@@ -4,12 +4,1723 @@
   <w:body>
     <w:p>
       <w:pPr>
-        <w:rPr/>
-      </w:pPr>
-      <w:r>
-        <w:rPr>
-          <w:rtl w:val="0"/>
-        </w:rPr>
+        <w:jc w:val="center"/>
+        <w:rPr>
+          <w:sz w:val="28"/>
+          <w:szCs w:val="28"/>
+        </w:rPr>
+      </w:pPr>
+      <w:r>
+        <w:rPr>
+          <w:sz w:val="28"/>
+          <w:szCs w:val="28"/>
+          <w:rtl w:val="0"/>
+        </w:rPr>
+        <w:t xml:space="preserve">Практика</w:t>
+      </w:r>
+    </w:p>
+    <w:p>
+      <w:pPr>
+        <w:rPr/>
+      </w:pPr>
+      <w:r>
+        <w:rPr>
+          <w:rtl w:val="0"/>
+        </w:rPr>
+        <w:t xml:space="preserve">Задача 1. Среди приведённых ниже трёх чисел, записанных в различных системах счисления, найдите максимальное и запишите его в ответе в десятичной системе счисления. В ответе запишите только число, основание системы счисления указывать не нужно.</w:t>
+      </w:r>
+    </w:p>
+    <w:p>
+      <w:pPr>
+        <w:rPr/>
+      </w:pPr>
+      <w:r>
+        <w:rPr>
+          <w:rtl w:val="0"/>
+        </w:rPr>
+        <w:t xml:space="preserve">23</w:t>
+      </w:r>
+      <w:r>
+        <w:rPr>
+          <w:vertAlign w:val="subscript"/>
+          <w:rtl w:val="0"/>
+        </w:rPr>
+        <w:t xml:space="preserve">16</w:t>
+      </w:r>
+      <w:r>
+        <w:rPr>
+          <w:rtl w:val="0"/>
+        </w:rPr>
+        <w:t xml:space="preserve">, 32</w:t>
+      </w:r>
+      <w:r>
+        <w:rPr>
+          <w:vertAlign w:val="subscript"/>
+          <w:rtl w:val="0"/>
+        </w:rPr>
+        <w:t xml:space="preserve">8</w:t>
+      </w:r>
+      <w:r>
+        <w:rPr>
+          <w:rtl w:val="0"/>
+        </w:rPr>
+        <w:t xml:space="preserve">, 11110</w:t>
+      </w:r>
+      <w:r>
+        <w:rPr>
+          <w:vertAlign w:val="subscript"/>
+          <w:rtl w:val="0"/>
+        </w:rPr>
+        <w:t xml:space="preserve">2</w:t>
+      </w:r>
+      <w:r>
+        <w:rPr>
+          <w:rtl w:val="0"/>
+        </w:rPr>
+        <w:t xml:space="preserve">.</w:t>
+      </w:r>
+    </w:p>
+    <w:p>
+      <w:pPr>
+        <w:rPr/>
+      </w:pPr>
+      <w:r>
+        <w:rPr>
+          <w:rtl w:val="0"/>
+        </w:rPr>
+        <w:t xml:space="preserve">Решение. Нам необходимо перевести каждое число в десятичный вид.</w:t>
+      </w:r>
+    </w:p>
+    <w:p>
+      <w:pPr>
+        <w:rPr/>
+      </w:pPr>
+      <w:r>
+        <w:rPr>
+          <w:rtl w:val="0"/>
+        </w:rPr>
+        <w:t xml:space="preserve">23</w:t>
+      </w:r>
+      <w:r>
+        <w:rPr>
+          <w:vertAlign w:val="subscript"/>
+          <w:rtl w:val="0"/>
+        </w:rPr>
+        <w:t xml:space="preserve">16</w:t>
+      </w:r>
+      <w:r>
+        <w:rPr>
+          <w:rtl w:val="0"/>
+        </w:rPr>
+        <w:t xml:space="preserve"> = 2*16^1 + 3 * 16^0 = 32 + 3 = 35</w:t>
+      </w:r>
+    </w:p>
+    <w:p>
+      <w:pPr>
+        <w:rPr/>
+      </w:pPr>
+      <w:r>
+        <w:rPr>
+          <w:rtl w:val="0"/>
+        </w:rPr>
+        <w:t xml:space="preserve">32</w:t>
+      </w:r>
+      <w:r>
+        <w:rPr>
+          <w:vertAlign w:val="subscript"/>
+          <w:rtl w:val="0"/>
+        </w:rPr>
+        <w:t xml:space="preserve">8</w:t>
+      </w:r>
+      <w:r>
+        <w:rPr>
+          <w:rtl w:val="0"/>
+        </w:rPr>
+        <w:t xml:space="preserve"> = 3*8^1 + 2*8^0 = 24 + 2 = 26</w:t>
+      </w:r>
+    </w:p>
+    <w:p>
+      <w:pPr>
+        <w:rPr/>
+      </w:pPr>
+      <w:r>
+        <w:rPr>
+          <w:rtl w:val="0"/>
+        </w:rPr>
+        <w:t xml:space="preserve">11110</w:t>
+      </w:r>
+      <w:r>
+        <w:rPr>
+          <w:vertAlign w:val="subscript"/>
+          <w:rtl w:val="0"/>
+        </w:rPr>
+        <w:t xml:space="preserve">2</w:t>
+      </w:r>
+      <w:r>
+        <w:rPr>
+          <w:rtl w:val="0"/>
+        </w:rPr>
+        <w:t xml:space="preserve"> = 1*2^4 + 1*2^3 + 1*2^2 + 1*2^1+ 0*2^0 = 16 + 8 + 4 + 2 + 0 = 30</w:t>
+      </w:r>
+    </w:p>
+    <w:p>
+      <w:pPr>
+        <w:rPr/>
+      </w:pPr>
+      <w:r>
+        <w:rPr>
+          <w:rtl w:val="0"/>
+        </w:rPr>
+        <w:t xml:space="preserve">Требуется найти МАКСИМАЛЬНОЕ число. Число 35 - наибольшее, это и будет ответ.</w:t>
+      </w:r>
+    </w:p>
+    <w:p>
+      <w:pPr>
+        <w:rPr/>
+      </w:pPr>
+      <w:r>
+        <w:rPr>
+          <w:rtl w:val="0"/>
+        </w:rPr>
+        <w:t xml:space="preserve">Ответ: 35.</w:t>
+      </w:r>
+    </w:p>
+    <w:p>
+      <w:pPr>
+        <w:rPr/>
+      </w:pPr>
+      <w:r>
+        <w:rPr>
+          <w:rtl w:val="0"/>
+        </w:rPr>
+        <w:t xml:space="preserve">Задача 2. Среди приведённых ниже трёх чисел, записанных в различных системах счисления, найдите минимальное и запишите его в ответе в десятичной системе счисления. В ответе запишите только число, основание системы счисления указывать не нужно.</w:t>
+      </w:r>
+    </w:p>
+    <w:p>
+      <w:pPr>
+        <w:rPr/>
+      </w:pPr>
+      <w:r>
+        <w:rPr>
+          <w:rtl w:val="0"/>
+        </w:rPr>
+        <w:t xml:space="preserve">32</w:t>
+      </w:r>
+      <w:r>
+        <w:rPr>
+          <w:vertAlign w:val="subscript"/>
+          <w:rtl w:val="0"/>
+        </w:rPr>
+        <w:t xml:space="preserve">16</w:t>
+      </w:r>
+      <w:r>
+        <w:rPr>
+          <w:rtl w:val="0"/>
+        </w:rPr>
+        <w:t xml:space="preserve">, 60</w:t>
+      </w:r>
+      <w:r>
+        <w:rPr>
+          <w:vertAlign w:val="subscript"/>
+          <w:rtl w:val="0"/>
+        </w:rPr>
+        <w:t xml:space="preserve">8</w:t>
+      </w:r>
+      <w:r>
+        <w:rPr>
+          <w:rtl w:val="0"/>
+        </w:rPr>
+        <w:t xml:space="preserve">, 110110</w:t>
+      </w:r>
+      <w:r>
+        <w:rPr>
+          <w:vertAlign w:val="subscript"/>
+          <w:rtl w:val="0"/>
+        </w:rPr>
+        <w:t xml:space="preserve">2</w:t>
+      </w:r>
+      <w:r>
+        <w:rPr>
+          <w:rtl w:val="0"/>
+        </w:rPr>
+        <w:t xml:space="preserve">.</w:t>
+      </w:r>
+    </w:p>
+    <w:p>
+      <w:pPr>
+        <w:rPr/>
+      </w:pPr>
+      <w:r>
+        <w:rPr>
+          <w:rtl w:val="0"/>
+        </w:rPr>
+        <w:t xml:space="preserve">Решение. Переведем все числа в десятичную систему.</w:t>
+      </w:r>
+    </w:p>
+    <w:p>
+      <w:pPr>
+        <w:rPr/>
+      </w:pPr>
+      <w:r>
+        <w:rPr>
+          <w:rtl w:val="0"/>
+        </w:rPr>
+        <w:t xml:space="preserve">32</w:t>
+      </w:r>
+      <w:r>
+        <w:rPr>
+          <w:vertAlign w:val="subscript"/>
+          <w:rtl w:val="0"/>
+        </w:rPr>
+        <w:t xml:space="preserve">16</w:t>
+      </w:r>
+      <w:r>
+        <w:rPr>
+          <w:rtl w:val="0"/>
+        </w:rPr>
+        <w:t xml:space="preserve"> = 3*16^1 + 2*16^0 = 48 + 2 = 50</w:t>
+      </w:r>
+    </w:p>
+    <w:p>
+      <w:pPr>
+        <w:rPr/>
+      </w:pPr>
+      <w:r>
+        <w:rPr>
+          <w:rtl w:val="0"/>
+        </w:rPr>
+        <w:t xml:space="preserve">60</w:t>
+      </w:r>
+      <w:r>
+        <w:rPr>
+          <w:vertAlign w:val="subscript"/>
+          <w:rtl w:val="0"/>
+        </w:rPr>
+        <w:t xml:space="preserve">8</w:t>
+      </w:r>
+      <w:r>
+        <w:rPr>
+          <w:rtl w:val="0"/>
+        </w:rPr>
+        <w:t xml:space="preserve"> = 6*8^1 + 0*8^0 = 48 + 0 = 48</w:t>
+      </w:r>
+    </w:p>
+    <w:p>
+      <w:pPr>
+        <w:rPr/>
+      </w:pPr>
+      <w:r>
+        <w:rPr>
+          <w:rtl w:val="0"/>
+        </w:rPr>
+        <w:t xml:space="preserve">110110</w:t>
+      </w:r>
+      <w:r>
+        <w:rPr>
+          <w:vertAlign w:val="subscript"/>
+          <w:rtl w:val="0"/>
+        </w:rPr>
+        <w:t xml:space="preserve">2</w:t>
+      </w:r>
+      <w:r>
+        <w:rPr>
+          <w:rtl w:val="0"/>
+        </w:rPr>
+        <w:t xml:space="preserve"> = 1*2^5 + 1*2^4 + 0*2^3 + 1*2^2 + 1*2^1 + 0*2^0 = 32 + 16 + 0 + 4 + 2 + 0 = 54</w:t>
+      </w:r>
+    </w:p>
+    <w:p>
+      <w:pPr>
+        <w:rPr/>
+      </w:pPr>
+      <w:r>
+        <w:rPr>
+          <w:rtl w:val="0"/>
+        </w:rPr>
+        <w:t xml:space="preserve">Требуется найти МИНИМАЛЬНОЕ число - это 48.</w:t>
+      </w:r>
+    </w:p>
+    <w:p>
+      <w:pPr>
+        <w:rPr/>
+      </w:pPr>
+      <w:r>
+        <w:rPr>
+          <w:rtl w:val="0"/>
+        </w:rPr>
+        <w:t xml:space="preserve">Ответ: 48. </w:t>
+      </w:r>
+    </w:p>
+    <w:p>
+      <w:pPr>
+        <w:rPr/>
+      </w:pPr>
+      <w:r>
+        <w:rPr>
+          <w:rtl w:val="0"/>
+        </w:rPr>
+        <w:t xml:space="preserve">Задача 3. Переведите двоичное число 1100110 в десятичную систему счисления.</w:t>
+      </w:r>
+    </w:p>
+    <w:p>
+      <w:pPr>
+        <w:rPr/>
+      </w:pPr>
+      <w:r>
+        <w:rPr>
+          <w:rtl w:val="0"/>
+        </w:rPr>
+        <w:t xml:space="preserve">Решение. </w:t>
+      </w:r>
+    </w:p>
+    <w:p>
+      <w:pPr>
+        <w:rPr/>
+      </w:pPr>
+      <w:r>
+        <w:rPr>
+          <w:rtl w:val="0"/>
+        </w:rPr>
+        <w:t xml:space="preserve">1100110 = 1*2^6+ 1*2^5 + 0*2^4 + 0*2*3 + 1*2^2 + 1*2^1 + 0*2^0 = 64 + 32 + 0 + 0 + 4 + 2 + 0 = 102</w:t>
+      </w:r>
+    </w:p>
+    <w:p>
+      <w:pPr>
+        <w:rPr/>
+      </w:pPr>
+      <w:r>
+        <w:rPr>
+          <w:rtl w:val="0"/>
+        </w:rPr>
+        <w:t xml:space="preserve">Ответ: 102.</w:t>
+      </w:r>
+    </w:p>
+    <w:p>
+      <w:pPr>
+        <w:rPr/>
+      </w:pPr>
+      <w:r>
+        <w:rPr>
+          <w:rtl w:val="0"/>
+        </w:rPr>
+        <w:t xml:space="preserve">Задача 4. Среди приведённых ниже трёх чисел, записанных в десятичной системе счисления, найдите число, сумма цифр которого в восьмеричной записи наименьшая. В ответе запишите сумму цифр в восьмеричной записи этого числа.</w:t>
+      </w:r>
+    </w:p>
+    <w:p>
+      <w:pPr>
+        <w:rPr/>
+      </w:pPr>
+      <w:r>
+        <w:rPr>
+          <w:rtl w:val="0"/>
+        </w:rPr>
+        <w:t xml:space="preserve">55</w:t>
+      </w:r>
+      <w:r>
+        <w:rPr>
+          <w:vertAlign w:val="subscript"/>
+          <w:rtl w:val="0"/>
+        </w:rPr>
+        <w:t xml:space="preserve">10</w:t>
+      </w:r>
+      <w:r>
+        <w:rPr>
+          <w:rtl w:val="0"/>
+        </w:rPr>
+        <w:t xml:space="preserve">, 83</w:t>
+      </w:r>
+      <w:r>
+        <w:rPr>
+          <w:vertAlign w:val="subscript"/>
+          <w:rtl w:val="0"/>
+        </w:rPr>
+        <w:t xml:space="preserve">10</w:t>
+      </w:r>
+      <w:r>
+        <w:rPr>
+          <w:rtl w:val="0"/>
+        </w:rPr>
+        <w:t xml:space="preserve">, 91</w:t>
+      </w:r>
+      <w:r>
+        <w:rPr>
+          <w:vertAlign w:val="subscript"/>
+          <w:rtl w:val="0"/>
+        </w:rPr>
+        <w:t xml:space="preserve">10</w:t>
+      </w:r>
+      <w:r>
+        <w:rPr>
+          <w:rtl w:val="0"/>
+        </w:rPr>
+        <w:t xml:space="preserve">.</w:t>
+      </w:r>
+    </w:p>
+    <w:p>
+      <w:pPr>
+        <w:rPr/>
+      </w:pPr>
+      <w:r>
+        <w:rPr>
+          <w:rtl w:val="0"/>
+        </w:rPr>
+        <w:t xml:space="preserve">Решение. Переведем числа в восьмеричную систему.</w:t>
+      </w:r>
+    </w:p>
+    <w:p>
+      <w:pPr>
+        <w:rPr/>
+      </w:pPr>
+      <w:r>
+        <w:rPr>
+          <w:rtl w:val="0"/>
+        </w:rPr>
+        <w:t xml:space="preserve">55 / 8 = 6, остаток 7</w:t>
+      </w:r>
+    </w:p>
+    <w:p>
+      <w:pPr>
+        <w:rPr>
+          <w:vertAlign w:val="subscript"/>
+        </w:rPr>
+      </w:pPr>
+      <w:r>
+        <w:rPr>
+          <w:rtl w:val="0"/>
+        </w:rPr>
+        <w:t xml:space="preserve">55</w:t>
+      </w:r>
+      <w:r>
+        <w:rPr>
+          <w:vertAlign w:val="subscript"/>
+          <w:rtl w:val="0"/>
+        </w:rPr>
+        <w:t xml:space="preserve">10</w:t>
+      </w:r>
+      <w:r>
+        <w:rPr>
+          <w:rtl w:val="0"/>
+        </w:rPr>
+        <w:t xml:space="preserve"> = 67</w:t>
+      </w:r>
+      <w:r>
+        <w:rPr>
+          <w:vertAlign w:val="subscript"/>
+          <w:rtl w:val="0"/>
+        </w:rPr>
+        <w:t xml:space="preserve">8</w:t>
+      </w:r>
+    </w:p>
+    <w:p>
+      <w:pPr>
+        <w:rPr/>
+      </w:pPr>
+      <w:r>
+        <w:rPr>
+          <w:rtl w:val="0"/>
+        </w:rPr>
+        <w:t xml:space="preserve">83 / 8 = 10, остаток 3</w:t>
+      </w:r>
+    </w:p>
+    <w:p>
+      <w:pPr>
+        <w:rPr/>
+      </w:pPr>
+      <w:r>
+        <w:rPr>
+          <w:rtl w:val="0"/>
+        </w:rPr>
+        <w:t xml:space="preserve">10 / 8 = 1, остаток 2</w:t>
+      </w:r>
+    </w:p>
+    <w:p>
+      <w:pPr>
+        <w:rPr>
+          <w:vertAlign w:val="subscript"/>
+        </w:rPr>
+      </w:pPr>
+      <w:r>
+        <w:rPr>
+          <w:rtl w:val="0"/>
+        </w:rPr>
+        <w:t xml:space="preserve">83</w:t>
+      </w:r>
+      <w:r>
+        <w:rPr>
+          <w:vertAlign w:val="subscript"/>
+          <w:rtl w:val="0"/>
+        </w:rPr>
+        <w:t xml:space="preserve">10</w:t>
+      </w:r>
+      <w:r>
+        <w:rPr>
+          <w:rtl w:val="0"/>
+        </w:rPr>
+        <w:t xml:space="preserve"> = 123</w:t>
+      </w:r>
+      <w:r>
+        <w:rPr>
+          <w:vertAlign w:val="subscript"/>
+          <w:rtl w:val="0"/>
+        </w:rPr>
+        <w:t xml:space="preserve">8</w:t>
+      </w:r>
+    </w:p>
+    <w:p>
+      <w:pPr>
+        <w:rPr/>
+      </w:pPr>
+      <w:r>
+        <w:rPr>
+          <w:rtl w:val="0"/>
+        </w:rPr>
+        <w:t xml:space="preserve">91 / 8 = 11, остаток 3</w:t>
+      </w:r>
+    </w:p>
+    <w:p>
+      <w:pPr>
+        <w:rPr/>
+      </w:pPr>
+      <w:r>
+        <w:rPr>
+          <w:rtl w:val="0"/>
+        </w:rPr>
+        <w:t xml:space="preserve">11 / 8 = 1, остаток 3</w:t>
+      </w:r>
+    </w:p>
+    <w:p>
+      <w:pPr>
+        <w:rPr>
+          <w:vertAlign w:val="subscript"/>
+        </w:rPr>
+      </w:pPr>
+      <w:r>
+        <w:rPr>
+          <w:rtl w:val="0"/>
+        </w:rPr>
+        <w:t xml:space="preserve">91</w:t>
+      </w:r>
+      <w:r>
+        <w:rPr>
+          <w:vertAlign w:val="subscript"/>
+          <w:rtl w:val="0"/>
+        </w:rPr>
+        <w:t xml:space="preserve">10</w:t>
+      </w:r>
+      <w:r>
+        <w:rPr>
+          <w:rtl w:val="0"/>
+        </w:rPr>
+        <w:t xml:space="preserve"> = 133</w:t>
+      </w:r>
+      <w:r>
+        <w:rPr>
+          <w:vertAlign w:val="subscript"/>
+          <w:rtl w:val="0"/>
+        </w:rPr>
+        <w:t xml:space="preserve">8</w:t>
+      </w:r>
+    </w:p>
+    <w:p>
+      <w:pPr>
+        <w:rPr/>
+      </w:pPr>
+      <w:r>
+        <w:rPr>
+          <w:rtl w:val="0"/>
+        </w:rPr>
+        <w:t xml:space="preserve">Складываем цифры в записи и находим наименьшее.</w:t>
+      </w:r>
+    </w:p>
+    <w:p>
+      <w:pPr>
+        <w:rPr/>
+      </w:pPr>
+      <w:r>
+        <w:rPr>
+          <w:rtl w:val="0"/>
+        </w:rPr>
+        <w:t xml:space="preserve">67 = 6 + 7 = 13</w:t>
+      </w:r>
+    </w:p>
+    <w:p>
+      <w:pPr>
+        <w:rPr/>
+      </w:pPr>
+      <w:r>
+        <w:rPr>
+          <w:rtl w:val="0"/>
+        </w:rPr>
+        <w:t xml:space="preserve">123 = 1 + 2 + 3 = 6</w:t>
+      </w:r>
+    </w:p>
+    <w:p>
+      <w:pPr>
+        <w:rPr/>
+      </w:pPr>
+      <w:r>
+        <w:rPr>
+          <w:rtl w:val="0"/>
+        </w:rPr>
+        <w:t xml:space="preserve">133 = 1 + 3 + 3 = 7</w:t>
+      </w:r>
+    </w:p>
+    <w:p>
+      <w:pPr>
+        <w:rPr/>
+      </w:pPr>
+      <w:r>
+        <w:rPr>
+          <w:rtl w:val="0"/>
+        </w:rPr>
+        <w:t xml:space="preserve">6 - наименьшая сумма.</w:t>
+      </w:r>
+    </w:p>
+    <w:p>
+      <w:pPr>
+        <w:rPr/>
+      </w:pPr>
+      <w:r>
+        <w:rPr>
+          <w:rtl w:val="0"/>
+        </w:rPr>
+        <w:t xml:space="preserve">Ответ: 6.</w:t>
+      </w:r>
+    </w:p>
+    <w:p>
+      <w:pPr>
+        <w:rPr/>
+      </w:pPr>
+      <w:r>
+        <w:rPr>
+          <w:rtl w:val="0"/>
+        </w:rPr>
+        <w:t xml:space="preserve">Задача 5. Среди приведённых ниже трёх чисел, записанных в десятичной системе счисления, найдите число, в двоичной записи которого наименьшее количество единиц. В ответе запишите количество единиц в двоичной записи этого числа.</w:t>
+      </w:r>
+    </w:p>
+    <w:p>
+      <w:pPr>
+        <w:rPr/>
+      </w:pPr>
+      <w:r>
+        <w:rPr>
+          <w:rtl w:val="0"/>
+        </w:rPr>
+        <w:t xml:space="preserve">59</w:t>
+      </w:r>
+      <w:r>
+        <w:rPr>
+          <w:vertAlign w:val="subscript"/>
+          <w:rtl w:val="0"/>
+        </w:rPr>
+        <w:t xml:space="preserve">10</w:t>
+      </w:r>
+      <w:r>
+        <w:rPr>
+          <w:rtl w:val="0"/>
+        </w:rPr>
+        <w:t xml:space="preserve">, 71</w:t>
+      </w:r>
+      <w:r>
+        <w:rPr>
+          <w:vertAlign w:val="subscript"/>
+          <w:rtl w:val="0"/>
+        </w:rPr>
+        <w:t xml:space="preserve">10</w:t>
+      </w:r>
+      <w:r>
+        <w:rPr>
+          <w:rtl w:val="0"/>
+        </w:rPr>
+        <w:t xml:space="preserve">, 81</w:t>
+      </w:r>
+      <w:r>
+        <w:rPr>
+          <w:vertAlign w:val="subscript"/>
+          <w:rtl w:val="0"/>
+        </w:rPr>
+        <w:t xml:space="preserve">10</w:t>
+      </w:r>
+      <w:r>
+        <w:rPr>
+          <w:rtl w:val="0"/>
+        </w:rPr>
+        <w:t xml:space="preserve">.</w:t>
+      </w:r>
+    </w:p>
+    <w:p>
+      <w:pPr>
+        <w:rPr/>
+      </w:pPr>
+      <w:r>
+        <w:rPr>
+          <w:rtl w:val="0"/>
+        </w:rPr>
+        <w:t xml:space="preserve">Решение. Переведем все числа в двоичную систему.</w:t>
+      </w:r>
+    </w:p>
+    <w:p>
+      <w:pPr>
+        <w:rPr/>
+      </w:pPr>
+      <w:r>
+        <w:rPr>
+          <w:rtl w:val="0"/>
+        </w:rPr>
+        <w:t xml:space="preserve">59 / 2 = 29, остаток 1</w:t>
+      </w:r>
+    </w:p>
+    <w:p>
+      <w:pPr>
+        <w:rPr/>
+      </w:pPr>
+      <w:r>
+        <w:rPr>
+          <w:rtl w:val="0"/>
+        </w:rPr>
+        <w:t xml:space="preserve">29 / 2 = 14, остаток 1</w:t>
+      </w:r>
+    </w:p>
+    <w:p>
+      <w:pPr>
+        <w:rPr/>
+      </w:pPr>
+      <w:r>
+        <w:rPr>
+          <w:rtl w:val="0"/>
+        </w:rPr>
+        <w:t xml:space="preserve">14 / 2 = 7, остаток 0</w:t>
+      </w:r>
+    </w:p>
+    <w:p>
+      <w:pPr>
+        <w:rPr/>
+      </w:pPr>
+      <w:r>
+        <w:rPr>
+          <w:rtl w:val="0"/>
+        </w:rPr>
+        <w:t xml:space="preserve">7 / 2 = 3, остаток 1</w:t>
+      </w:r>
+    </w:p>
+    <w:p>
+      <w:pPr>
+        <w:rPr/>
+      </w:pPr>
+      <w:r>
+        <w:rPr>
+          <w:rtl w:val="0"/>
+        </w:rPr>
+        <w:t xml:space="preserve">3 / 2 = 1, остаток 1</w:t>
+      </w:r>
+    </w:p>
+    <w:p>
+      <w:pPr>
+        <w:rPr>
+          <w:vertAlign w:val="subscript"/>
+        </w:rPr>
+      </w:pPr>
+      <w:r>
+        <w:rPr>
+          <w:rtl w:val="0"/>
+        </w:rPr>
+        <w:t xml:space="preserve">59</w:t>
+      </w:r>
+      <w:r>
+        <w:rPr>
+          <w:vertAlign w:val="subscript"/>
+          <w:rtl w:val="0"/>
+        </w:rPr>
+        <w:t xml:space="preserve">10</w:t>
+      </w:r>
+      <w:r>
+        <w:rPr>
+          <w:rtl w:val="0"/>
+        </w:rPr>
+        <w:t xml:space="preserve"> = 111011</w:t>
+      </w:r>
+      <w:r>
+        <w:rPr>
+          <w:vertAlign w:val="subscript"/>
+          <w:rtl w:val="0"/>
+        </w:rPr>
+        <w:t xml:space="preserve">2</w:t>
+      </w:r>
+    </w:p>
+    <w:p>
+      <w:pPr>
+        <w:rPr/>
+      </w:pPr>
+      <w:r>
+        <w:rPr>
+          <w:rtl w:val="0"/>
+        </w:rPr>
+        <w:t xml:space="preserve">71 / 2 = 35, остаток 1</w:t>
+      </w:r>
+    </w:p>
+    <w:p>
+      <w:pPr>
+        <w:rPr/>
+      </w:pPr>
+      <w:r>
+        <w:rPr>
+          <w:rtl w:val="0"/>
+        </w:rPr>
+        <w:t xml:space="preserve">35 / 2 = 17, остаток 1</w:t>
+      </w:r>
+    </w:p>
+    <w:p>
+      <w:pPr>
+        <w:rPr/>
+      </w:pPr>
+      <w:r>
+        <w:rPr>
+          <w:rtl w:val="0"/>
+        </w:rPr>
+        <w:t xml:space="preserve">17 / 2 = 8, остаток 1</w:t>
+      </w:r>
+    </w:p>
+    <w:p>
+      <w:pPr>
+        <w:rPr/>
+      </w:pPr>
+      <w:r>
+        <w:rPr>
+          <w:rtl w:val="0"/>
+        </w:rPr>
+        <w:t xml:space="preserve">8 / 2 = 4, остаток 0</w:t>
+      </w:r>
+    </w:p>
+    <w:p>
+      <w:pPr>
+        <w:rPr/>
+      </w:pPr>
+      <w:r>
+        <w:rPr>
+          <w:rtl w:val="0"/>
+        </w:rPr>
+        <w:t xml:space="preserve">4 / 2 = 2, остаток 0</w:t>
+      </w:r>
+    </w:p>
+    <w:p>
+      <w:pPr>
+        <w:rPr/>
+      </w:pPr>
+      <w:r>
+        <w:rPr>
+          <w:rtl w:val="0"/>
+        </w:rPr>
+        <w:t xml:space="preserve">2 / 2 = 1, остаток 0</w:t>
+      </w:r>
+    </w:p>
+    <w:p>
+      <w:pPr>
+        <w:rPr>
+          <w:vertAlign w:val="subscript"/>
+        </w:rPr>
+      </w:pPr>
+      <w:r>
+        <w:rPr>
+          <w:rtl w:val="0"/>
+        </w:rPr>
+        <w:t xml:space="preserve">71</w:t>
+      </w:r>
+      <w:r>
+        <w:rPr>
+          <w:vertAlign w:val="subscript"/>
+          <w:rtl w:val="0"/>
+        </w:rPr>
+        <w:t xml:space="preserve">10</w:t>
+      </w:r>
+      <w:r>
+        <w:rPr>
+          <w:rtl w:val="0"/>
+        </w:rPr>
+        <w:t xml:space="preserve"> = 1000111</w:t>
+      </w:r>
+      <w:r>
+        <w:rPr>
+          <w:vertAlign w:val="subscript"/>
+          <w:rtl w:val="0"/>
+        </w:rPr>
+        <w:t xml:space="preserve">2</w:t>
+      </w:r>
+    </w:p>
+    <w:p>
+      <w:pPr>
+        <w:rPr/>
+      </w:pPr>
+      <w:r>
+        <w:rPr>
+          <w:rtl w:val="0"/>
+        </w:rPr>
+        <w:t xml:space="preserve">81 / 2 = 40, остаток 1</w:t>
+      </w:r>
+    </w:p>
+    <w:p>
+      <w:pPr>
+        <w:rPr/>
+      </w:pPr>
+      <w:r>
+        <w:rPr>
+          <w:rtl w:val="0"/>
+        </w:rPr>
+        <w:t xml:space="preserve">40 / 2 = 20, остаток 0</w:t>
+      </w:r>
+    </w:p>
+    <w:p>
+      <w:pPr>
+        <w:rPr/>
+      </w:pPr>
+      <w:r>
+        <w:rPr>
+          <w:rtl w:val="0"/>
+        </w:rPr>
+        <w:t xml:space="preserve">20 / 2 = 10, остаток 0</w:t>
+      </w:r>
+    </w:p>
+    <w:p>
+      <w:pPr>
+        <w:rPr/>
+      </w:pPr>
+      <w:r>
+        <w:rPr>
+          <w:rtl w:val="0"/>
+        </w:rPr>
+        <w:t xml:space="preserve">10 / 2 = 5, остаток 0</w:t>
+      </w:r>
+    </w:p>
+    <w:p>
+      <w:pPr>
+        <w:rPr/>
+      </w:pPr>
+      <w:r>
+        <w:rPr>
+          <w:rtl w:val="0"/>
+        </w:rPr>
+        <w:t xml:space="preserve">5 / 2 = 2, остаток 1</w:t>
+      </w:r>
+    </w:p>
+    <w:p>
+      <w:pPr>
+        <w:rPr/>
+      </w:pPr>
+      <w:r>
+        <w:rPr>
+          <w:rtl w:val="0"/>
+        </w:rPr>
+        <w:t xml:space="preserve">2 / 2 = 1, остаток 0</w:t>
+      </w:r>
+    </w:p>
+    <w:p>
+      <w:pPr>
+        <w:rPr>
+          <w:vertAlign w:val="subscript"/>
+        </w:rPr>
+      </w:pPr>
+      <w:r>
+        <w:rPr>
+          <w:rtl w:val="0"/>
+        </w:rPr>
+        <w:t xml:space="preserve">81</w:t>
+      </w:r>
+      <w:r>
+        <w:rPr>
+          <w:vertAlign w:val="subscript"/>
+          <w:rtl w:val="0"/>
+        </w:rPr>
+        <w:t xml:space="preserve">10</w:t>
+      </w:r>
+      <w:r>
+        <w:rPr>
+          <w:rtl w:val="0"/>
+        </w:rPr>
+        <w:t xml:space="preserve"> = 1010001</w:t>
+      </w:r>
+      <w:r>
+        <w:rPr>
+          <w:vertAlign w:val="subscript"/>
+          <w:rtl w:val="0"/>
+        </w:rPr>
+        <w:t xml:space="preserve">2</w:t>
+      </w:r>
+    </w:p>
+    <w:p>
+      <w:pPr>
+        <w:rPr/>
+      </w:pPr>
+      <w:r>
+        <w:rPr>
+          <w:rtl w:val="0"/>
+        </w:rPr>
+        <w:t xml:space="preserve">Больше всего единиц в двоичной записи числа 59 - 5.</w:t>
+      </w:r>
+    </w:p>
+    <w:p>
+      <w:pPr>
+        <w:rPr/>
+      </w:pPr>
+      <w:r>
+        <w:rPr>
+          <w:rtl w:val="0"/>
+        </w:rPr>
+        <w:t xml:space="preserve">Меньше всего едениц в двоичной записи числа 81 - 3. </w:t>
+      </w:r>
+    </w:p>
+    <w:p>
+      <w:pPr>
+        <w:rPr/>
+      </w:pPr>
+      <w:r>
+        <w:rPr>
+          <w:rtl w:val="0"/>
+        </w:rPr>
+        <w:t xml:space="preserve">Нам необходимо указать меньшее кол-во единиц содержащихся в двоичной записи числа - это 3</w:t>
+      </w:r>
+    </w:p>
+    <w:p>
+      <w:pPr>
+        <w:rPr/>
+      </w:pPr>
+      <w:r>
+        <w:rPr>
+          <w:rtl w:val="0"/>
+        </w:rPr>
+        <w:t xml:space="preserve">Ответ: 3.</w:t>
+      </w:r>
+    </w:p>
+    <w:p>
+      <w:pPr>
+        <w:rPr/>
+      </w:pPr>
+      <w:r>
+        <w:rPr>
+          <w:rtl w:val="0"/>
+        </w:rPr>
+      </w:r>
+    </w:p>
+    <w:p>
+      <w:pPr>
+        <w:rPr/>
+      </w:pPr>
+      <w:r>
+        <w:rPr>
+          <w:rtl w:val="0"/>
+        </w:rPr>
+        <w:t xml:space="preserve">Домашнее задание</w:t>
+      </w:r>
+    </w:p>
+    <w:p>
+      <w:pPr>
+        <w:numPr>
+          <w:ilvl w:val="0"/>
+          <w:numId w:val="1"/>
+        </w:numPr>
+        <w:ind w:left="720" w:hanging="360"/>
+        <w:rPr>
+          <w:u w:val="none"/>
+        </w:rPr>
+      </w:pPr>
+      <w:r>
+        <w:rPr>
+          <w:rtl w:val="0"/>
+        </w:rPr>
+        <w:t xml:space="preserve">Среди приведённых ниже трёх чисел, записанных в различных системах счисления, найдите максимальное и запишите его в ответе в десятичной системе счисления. В ответе запишите только число, основание системы счисления указывать не нужно.</w:t>
+      </w:r>
+    </w:p>
+    <w:p>
+      <w:pPr>
+        <w:ind w:left="720" w:firstLine="0"/>
+        <w:rPr/>
+      </w:pPr>
+      <w:r>
+        <w:rPr>
+          <w:rtl w:val="0"/>
+        </w:rPr>
+        <w:t xml:space="preserve">38</w:t>
+      </w:r>
+      <w:r>
+        <w:rPr>
+          <w:vertAlign w:val="subscript"/>
+          <w:rtl w:val="0"/>
+        </w:rPr>
+        <w:t xml:space="preserve">16</w:t>
+      </w:r>
+      <w:r>
+        <w:rPr>
+          <w:rtl w:val="0"/>
+        </w:rPr>
+        <w:t xml:space="preserve">, 75</w:t>
+      </w:r>
+      <w:r>
+        <w:rPr>
+          <w:vertAlign w:val="subscript"/>
+          <w:rtl w:val="0"/>
+        </w:rPr>
+        <w:t xml:space="preserve">8</w:t>
+      </w:r>
+      <w:r>
+        <w:rPr>
+          <w:rtl w:val="0"/>
+        </w:rPr>
+        <w:t xml:space="preserve">, 110100</w:t>
+      </w:r>
+      <w:r>
+        <w:rPr>
+          <w:vertAlign w:val="subscript"/>
+          <w:rtl w:val="0"/>
+        </w:rPr>
+        <w:t xml:space="preserve">2</w:t>
+      </w:r>
+      <w:r>
+        <w:rPr>
+          <w:rtl w:val="0"/>
+        </w:rPr>
+        <w:t xml:space="preserve">.</w:t>
+      </w:r>
+    </w:p>
+    <w:p>
+      <w:pPr>
+        <w:numPr>
+          <w:ilvl w:val="0"/>
+          <w:numId w:val="1"/>
+        </w:numPr>
+        <w:ind w:left="720" w:hanging="360"/>
+        <w:rPr>
+          <w:u w:val="none"/>
+        </w:rPr>
+      </w:pPr>
+      <w:r>
+        <w:rPr>
+          <w:rtl w:val="0"/>
+        </w:rPr>
+        <w:t xml:space="preserve">Среди приведённых ниже трёх чисел, записанных в различных системах счисления, найдите максимальное и запишите его в ответе в десятичной системе счисления. В ответе запишите только число, основание системы счисления указывать не нужно.</w:t>
+      </w:r>
+    </w:p>
+    <w:p>
+      <w:pPr>
+        <w:ind w:left="720" w:firstLine="0"/>
+        <w:rPr/>
+      </w:pPr>
+      <w:r>
+        <w:rPr>
+          <w:rtl w:val="0"/>
+        </w:rPr>
+        <w:t xml:space="preserve">24</w:t>
+      </w:r>
+      <w:r>
+        <w:rPr>
+          <w:vertAlign w:val="subscript"/>
+          <w:rtl w:val="0"/>
+        </w:rPr>
+        <w:t xml:space="preserve">16</w:t>
+      </w:r>
+      <w:r>
+        <w:rPr>
+          <w:rtl w:val="0"/>
+        </w:rPr>
+        <w:t xml:space="preserve">, 50</w:t>
+      </w:r>
+      <w:r>
+        <w:rPr>
+          <w:vertAlign w:val="subscript"/>
+          <w:rtl w:val="0"/>
+        </w:rPr>
+        <w:t xml:space="preserve">8</w:t>
+      </w:r>
+      <w:r>
+        <w:rPr>
+          <w:rtl w:val="0"/>
+        </w:rPr>
+        <w:t xml:space="preserve">, 101100</w:t>
+      </w:r>
+      <w:r>
+        <w:rPr>
+          <w:vertAlign w:val="subscript"/>
+          <w:rtl w:val="0"/>
+        </w:rPr>
+        <w:t xml:space="preserve">2</w:t>
+      </w:r>
+      <w:r>
+        <w:rPr>
+          <w:rtl w:val="0"/>
+        </w:rPr>
+        <w:t xml:space="preserve">.</w:t>
+      </w:r>
+    </w:p>
+    <w:p>
+      <w:pPr>
+        <w:numPr>
+          <w:ilvl w:val="0"/>
+          <w:numId w:val="1"/>
+        </w:numPr>
+        <w:ind w:left="720" w:hanging="360"/>
+        <w:rPr>
+          <w:u w:val="none"/>
+        </w:rPr>
+      </w:pPr>
+      <w:r>
+        <w:rPr>
+          <w:rtl w:val="0"/>
+        </w:rPr>
+        <w:t xml:space="preserve">Среди приведённых ниже трёх чисел, записанных в различных системах счисления, найдите минимальное и запишите его в ответе в десятичной системе счисления. В ответе запишите только число, основание системы счисления указывать не нужно.</w:t>
+      </w:r>
+    </w:p>
+    <w:p>
+      <w:pPr>
+        <w:ind w:left="720" w:firstLine="0"/>
+        <w:rPr/>
+      </w:pPr>
+      <w:r>
+        <w:rPr>
+          <w:rtl w:val="0"/>
+        </w:rPr>
+        <w:t xml:space="preserve">20</w:t>
+      </w:r>
+      <w:r>
+        <w:rPr>
+          <w:vertAlign w:val="subscript"/>
+          <w:rtl w:val="0"/>
+        </w:rPr>
+        <w:t xml:space="preserve">16</w:t>
+      </w:r>
+      <w:r>
+        <w:rPr>
+          <w:rtl w:val="0"/>
+        </w:rPr>
+        <w:t xml:space="preserve">, 36</w:t>
+      </w:r>
+      <w:r>
+        <w:rPr>
+          <w:vertAlign w:val="subscript"/>
+          <w:rtl w:val="0"/>
+        </w:rPr>
+        <w:t xml:space="preserve">8</w:t>
+      </w:r>
+      <w:r>
+        <w:rPr>
+          <w:rtl w:val="0"/>
+        </w:rPr>
+        <w:t xml:space="preserve">, 11100</w:t>
+      </w:r>
+      <w:r>
+        <w:rPr>
+          <w:vertAlign w:val="subscript"/>
+          <w:rtl w:val="0"/>
+        </w:rPr>
+        <w:t xml:space="preserve">2</w:t>
+      </w:r>
+      <w:r>
+        <w:rPr>
+          <w:rtl w:val="0"/>
+        </w:rPr>
+        <w:t xml:space="preserve">.</w:t>
+      </w:r>
+    </w:p>
+    <w:p>
+      <w:pPr>
+        <w:numPr>
+          <w:ilvl w:val="0"/>
+          <w:numId w:val="1"/>
+        </w:numPr>
+        <w:ind w:left="720" w:hanging="360"/>
+        <w:rPr>
+          <w:u w:val="none"/>
+        </w:rPr>
+      </w:pPr>
+      <w:r>
+        <w:rPr>
+          <w:rtl w:val="0"/>
+        </w:rPr>
+        <w:t xml:space="preserve">Среди приведённых ниже трёх чисел, записанных в различных системах счисления, найдите минимальное и запишите его в ответе в десятичной системе счисления. В ответе запишите только число, основание системы счисления указывать не нужно.</w:t>
+      </w:r>
+    </w:p>
+    <w:p>
+      <w:pPr>
+        <w:ind w:left="720" w:firstLine="0"/>
+        <w:rPr/>
+      </w:pPr>
+      <w:r>
+        <w:rPr>
+          <w:rtl w:val="0"/>
+        </w:rPr>
+        <w:t xml:space="preserve">60</w:t>
+      </w:r>
+      <w:r>
+        <w:rPr>
+          <w:vertAlign w:val="subscript"/>
+          <w:rtl w:val="0"/>
+        </w:rPr>
+        <w:t xml:space="preserve">16</w:t>
+      </w:r>
+      <w:r>
+        <w:rPr>
+          <w:rtl w:val="0"/>
+        </w:rPr>
+        <w:t xml:space="preserve">, 134</w:t>
+      </w:r>
+      <w:r>
+        <w:rPr>
+          <w:vertAlign w:val="subscript"/>
+          <w:rtl w:val="0"/>
+        </w:rPr>
+        <w:t xml:space="preserve">8</w:t>
+      </w:r>
+      <w:r>
+        <w:rPr>
+          <w:rtl w:val="0"/>
+        </w:rPr>
+        <w:t xml:space="preserve">, 1100001</w:t>
+      </w:r>
+      <w:r>
+        <w:rPr>
+          <w:vertAlign w:val="subscript"/>
+          <w:rtl w:val="0"/>
+        </w:rPr>
+        <w:t xml:space="preserve">2</w:t>
+      </w:r>
+      <w:r>
+        <w:rPr>
+          <w:rtl w:val="0"/>
+        </w:rPr>
+        <w:t xml:space="preserve">.</w:t>
+      </w:r>
+    </w:p>
+    <w:p>
+      <w:pPr>
+        <w:numPr>
+          <w:ilvl w:val="0"/>
+          <w:numId w:val="1"/>
+        </w:numPr>
+        <w:ind w:left="720" w:hanging="360"/>
+        <w:rPr>
+          <w:u w:val="none"/>
+        </w:rPr>
+      </w:pPr>
+      <w:r>
+        <w:rPr>
+          <w:rtl w:val="0"/>
+        </w:rPr>
+        <w:t xml:space="preserve">Среди приведённых ниже трёх чисел, записанных в различных системах счисления, найдите максимальное и запишите его в ответе в десятичной системе счисления. В ответе запишите только число, основание системы счисления указывать не нужно. </w:t>
+      </w:r>
+    </w:p>
+    <w:p>
+      <w:pPr>
+        <w:ind w:left="720" w:firstLine="0"/>
+        <w:rPr/>
+      </w:pPr>
+      <w:r>
+        <w:rPr>
+          <w:rtl w:val="0"/>
+        </w:rPr>
+        <w:t xml:space="preserve">81</w:t>
+      </w:r>
+      <w:r>
+        <w:rPr>
+          <w:vertAlign w:val="subscript"/>
+          <w:rtl w:val="0"/>
+        </w:rPr>
+        <w:t xml:space="preserve">16</w:t>
+      </w:r>
+      <w:r>
+        <w:rPr>
+          <w:rtl w:val="0"/>
+        </w:rPr>
+        <w:t xml:space="preserve">, 172</w:t>
+      </w:r>
+      <w:r>
+        <w:rPr>
+          <w:vertAlign w:val="subscript"/>
+          <w:rtl w:val="0"/>
+        </w:rPr>
+        <w:t xml:space="preserve">8</w:t>
+      </w:r>
+      <w:r>
+        <w:rPr>
+          <w:rtl w:val="0"/>
+        </w:rPr>
+        <w:t xml:space="preserve">, 1110011</w:t>
+      </w:r>
+      <w:r>
+        <w:rPr>
+          <w:vertAlign w:val="subscript"/>
+          <w:rtl w:val="0"/>
+        </w:rPr>
+        <w:t xml:space="preserve">2</w:t>
+      </w:r>
+      <w:r>
+        <w:rPr>
+          <w:rtl w:val="0"/>
+        </w:rPr>
+        <w:t xml:space="preserve">.</w:t>
+      </w:r>
+    </w:p>
+    <w:p>
+      <w:pPr>
+        <w:numPr>
+          <w:ilvl w:val="0"/>
+          <w:numId w:val="1"/>
+        </w:numPr>
+        <w:ind w:left="720" w:hanging="360"/>
+        <w:rPr>
+          <w:u w:val="none"/>
+        </w:rPr>
+      </w:pPr>
+      <w:r>
+        <w:rPr>
+          <w:rtl w:val="0"/>
+        </w:rPr>
+        <w:t xml:space="preserve">Среди приведённых ниже трёх чисел, записанных в различных системах счисления, найдите максимальное и запишите его в ответе в десятичной системе счисления. В ответе запишите только число, основание системы счисления указывать не нужно.</w:t>
+      </w:r>
+    </w:p>
+    <w:p>
+      <w:pPr>
+        <w:ind w:left="720" w:firstLine="0"/>
+        <w:rPr>
+          <w:vertAlign w:val="subscript"/>
+        </w:rPr>
+      </w:pPr>
+      <w:r>
+        <w:rPr>
+          <w:rtl w:val="0"/>
+        </w:rPr>
+        <w:t xml:space="preserve">55</w:t>
+      </w:r>
+      <w:r>
+        <w:rPr>
+          <w:vertAlign w:val="subscript"/>
+          <w:rtl w:val="0"/>
+        </w:rPr>
+        <w:t xml:space="preserve">16</w:t>
+      </w:r>
+      <w:r>
+        <w:rPr>
+          <w:rtl w:val="0"/>
+        </w:rPr>
+        <w:t xml:space="preserve">, 222</w:t>
+      </w:r>
+      <w:r>
+        <w:rPr>
+          <w:vertAlign w:val="subscript"/>
+          <w:rtl w:val="0"/>
+        </w:rPr>
+        <w:t xml:space="preserve">8</w:t>
+      </w:r>
+      <w:r>
+        <w:rPr>
+          <w:rtl w:val="0"/>
+        </w:rPr>
+        <w:t xml:space="preserve">, 1111</w:t>
+      </w:r>
+      <w:r>
+        <w:rPr>
+          <w:vertAlign w:val="subscript"/>
+          <w:rtl w:val="0"/>
+        </w:rPr>
+        <w:t xml:space="preserve">2</w:t>
+      </w:r>
+    </w:p>
+    <w:p>
+      <w:pPr>
+        <w:numPr>
+          <w:ilvl w:val="0"/>
+          <w:numId w:val="1"/>
+        </w:numPr>
+        <w:ind w:left="720" w:hanging="360"/>
+        <w:rPr>
+          <w:u w:val="none"/>
+        </w:rPr>
+      </w:pPr>
+      <w:r>
+        <w:rPr>
+          <w:rtl w:val="0"/>
+        </w:rPr>
+        <w:t xml:space="preserve">Переведите двоичное число 1110110 в десятичную систему счисления.</w:t>
+      </w:r>
+      <w:r>
+        <w:rPr>
+          <w:rtl w:val="0"/>
+        </w:rPr>
+      </w:r>
+    </w:p>
+    <w:p>
+      <w:pPr>
+        <w:numPr>
+          <w:ilvl w:val="0"/>
+          <w:numId w:val="1"/>
+        </w:numPr>
+        <w:ind w:left="720" w:hanging="360"/>
+        <w:rPr>
+          <w:u w:val="none"/>
+        </w:rPr>
+      </w:pPr>
+      <w:r>
+        <w:rPr>
+          <w:rtl w:val="0"/>
+        </w:rPr>
+        <w:t xml:space="preserve">Среди приведённых ниже трёх чисел, записанных в десятичной системе счисления, найдите число, сумма цифр которого в восьмеричной записи наименьшая. В ответе запишите сумму цифр в восьмеричной записи этого числа.</w:t>
+      </w:r>
+    </w:p>
+    <w:p>
+      <w:pPr>
+        <w:ind w:left="720" w:firstLine="0"/>
+        <w:rPr/>
+      </w:pPr>
+      <w:r>
+        <w:rPr>
+          <w:rtl w:val="0"/>
+        </w:rPr>
+        <w:t xml:space="preserve">86</w:t>
+      </w:r>
+      <w:r>
+        <w:rPr>
+          <w:vertAlign w:val="subscript"/>
+          <w:rtl w:val="0"/>
+        </w:rPr>
+        <w:t xml:space="preserve">10</w:t>
+      </w:r>
+      <w:r>
+        <w:rPr>
+          <w:rtl w:val="0"/>
+        </w:rPr>
+        <w:t xml:space="preserve">, 99</w:t>
+      </w:r>
+      <w:r>
+        <w:rPr>
+          <w:vertAlign w:val="subscript"/>
+          <w:rtl w:val="0"/>
+        </w:rPr>
+        <w:t xml:space="preserve">10</w:t>
+      </w:r>
+      <w:r>
+        <w:rPr>
+          <w:rtl w:val="0"/>
+        </w:rPr>
+        <w:t xml:space="preserve">, 105</w:t>
+      </w:r>
+      <w:r>
+        <w:rPr>
+          <w:vertAlign w:val="subscript"/>
+          <w:rtl w:val="0"/>
+        </w:rPr>
+        <w:t xml:space="preserve">10</w:t>
+      </w:r>
+      <w:r>
+        <w:rPr>
+          <w:rtl w:val="0"/>
+        </w:rPr>
+        <w:t xml:space="preserve">.</w:t>
+      </w:r>
+    </w:p>
+    <w:p>
+      <w:pPr>
+        <w:numPr>
+          <w:ilvl w:val="0"/>
+          <w:numId w:val="1"/>
+        </w:numPr>
+        <w:ind w:left="720" w:hanging="360"/>
+        <w:rPr>
+          <w:u w:val="none"/>
+        </w:rPr>
+      </w:pPr>
+      <w:r>
+        <w:rPr>
+          <w:rtl w:val="0"/>
+        </w:rPr>
+        <w:t xml:space="preserve">Среди приведённых ниже трёх чисел, записанных в десятичной системе счисления, найдите число, в двоичной записи которого наименьшее количество единиц. В ответе запишите количество единиц в двоичной записи этого числа.</w:t>
+      </w:r>
+    </w:p>
+    <w:p>
+      <w:pPr>
+        <w:ind w:left="720" w:firstLine="0"/>
+        <w:rPr/>
+      </w:pPr>
+      <w:r>
+        <w:rPr>
+          <w:rtl w:val="0"/>
+        </w:rPr>
+        <w:t xml:space="preserve">100</w:t>
+      </w:r>
+      <w:r>
+        <w:rPr>
+          <w:vertAlign w:val="subscript"/>
+          <w:rtl w:val="0"/>
+        </w:rPr>
+        <w:t xml:space="preserve">10</w:t>
+      </w:r>
+      <w:r>
+        <w:rPr>
+          <w:rtl w:val="0"/>
+        </w:rPr>
+        <w:t xml:space="preserve">, 90</w:t>
+      </w:r>
+      <w:r>
+        <w:rPr>
+          <w:vertAlign w:val="subscript"/>
+          <w:rtl w:val="0"/>
+        </w:rPr>
+        <w:t xml:space="preserve">10</w:t>
+      </w:r>
+      <w:r>
+        <w:rPr>
+          <w:rtl w:val="0"/>
+        </w:rPr>
+        <w:t xml:space="preserve">, 80</w:t>
+      </w:r>
+      <w:r>
+        <w:rPr>
+          <w:vertAlign w:val="subscript"/>
+          <w:rtl w:val="0"/>
+        </w:rPr>
+        <w:t xml:space="preserve">10</w:t>
+      </w:r>
+      <w:r>
+        <w:rPr>
+          <w:rtl w:val="0"/>
+        </w:rPr>
+        <w:t xml:space="preserve">.</w:t>
+      </w:r>
+    </w:p>
+    <w:p>
+      <w:pPr>
+        <w:numPr>
+          <w:ilvl w:val="0"/>
+          <w:numId w:val="1"/>
+        </w:numPr>
+        <w:ind w:left="720" w:hanging="360"/>
+        <w:rPr>
+          <w:u w:val="none"/>
+        </w:rPr>
+      </w:pPr>
+      <w:hyperlink r:id="rId6">
+        <w:r>
+          <w:rPr>
+            <w:color w:val="1155cc"/>
+            <w:u w:val="single"/>
+            <w:rtl w:val="0"/>
+          </w:rPr>
+          <w:t xml:space="preserve">https://yandex.ru/tutor/subject/tag/problems/?ege_number_id=2106&amp;tag_id=19</w:t>
+        </w:r>
+      </w:hyperlink>
+      <w:r>
+        <w:rPr>
+          <w:rtl w:val="0"/>
+        </w:rPr>
+      </w:r>
+    </w:p>
+    <w:p>
+      <w:pPr>
+        <w:numPr>
+          <w:ilvl w:val="0"/>
+          <w:numId w:val="1"/>
+        </w:numPr>
+        <w:ind w:left="720" w:hanging="360"/>
+      </w:pPr>
+      <w:r>
+        <w:rPr>
+          <w:rtl w:val="0"/>
+        </w:rPr>
+        <w:t xml:space="preserve">Конец части А, поздравляю :)</w:t>
       </w:r>
     </w:p>
     <w:sectPr>
@@ -22,7 +1733,121 @@
 </file>
 
 <file path=word/numbering.xml><?xml version="1.0" encoding="utf-8"?>
-<w:numbering xmlns:mc="http://schemas.openxmlformats.org/markup-compatibility/2006" xmlns:o="urn:schemas-microsoft-com:office:office" xmlns:r="http://schemas.openxmlformats.org/officeDocument/2006/relationships" xmlns:m="http://schemas.openxmlformats.org/officeDocument/2006/math" xmlns:v="urn:schemas-microsoft-com:vml" xmlns:wp="http://schemas.openxmlformats.org/drawingml/2006/wordprocessingDrawing" xmlns:w10="urn:schemas-microsoft-com:office:word" xmlns:w="http://schemas.openxmlformats.org/wordprocessingml/2006/main" xmlns:wne="http://schemas.microsoft.com/office/word/2006/wordml" xmlns:sl="http://schemas.openxmlformats.org/schemaLibrary/2006/main" xmlns:a="http://schemas.openxmlformats.org/drawingml/2006/main" xmlns:pic="http://schemas.openxmlformats.org/drawingml/2006/picture" xmlns:c="http://schemas.openxmlformats.org/drawingml/2006/chart" xmlns:lc="http://schemas.openxmlformats.org/drawingml/2006/lockedCanvas" xmlns:dgm="http://schemas.openxmlformats.org/drawingml/2006/diagram" xmlns:wps="http://schemas.microsoft.com/office/word/2010/wordprocessingShape" xmlns:wpg="http://schemas.microsoft.com/office/word/2010/wordprocessingGroup" xmlns:w14="http://schemas.microsoft.com/office/word/2010/wordml" xmlns:w15="http://schemas.microsoft.com/office/word/2012/wordml"/>
+<w:numbering xmlns:mc="http://schemas.openxmlformats.org/markup-compatibility/2006" xmlns:o="urn:schemas-microsoft-com:office:office" xmlns:r="http://schemas.openxmlformats.org/officeDocument/2006/relationships" xmlns:m="http://schemas.openxmlformats.org/officeDocument/2006/math" xmlns:v="urn:schemas-microsoft-com:vml" xmlns:wp="http://schemas.openxmlformats.org/drawingml/2006/wordprocessingDrawing" xmlns:w10="urn:schemas-microsoft-com:office:word" xmlns:w="http://schemas.openxmlformats.org/wordprocessingml/2006/main" xmlns:wne="http://schemas.microsoft.com/office/word/2006/wordml" xmlns:sl="http://schemas.openxmlformats.org/schemaLibrary/2006/main" xmlns:a="http://schemas.openxmlformats.org/drawingml/2006/main" xmlns:pic="http://schemas.openxmlformats.org/drawingml/2006/picture" xmlns:c="http://schemas.openxmlformats.org/drawingml/2006/chart" xmlns:lc="http://schemas.openxmlformats.org/drawingml/2006/lockedCanvas" xmlns:dgm="http://schemas.openxmlformats.org/drawingml/2006/diagram" xmlns:wps="http://schemas.microsoft.com/office/word/2010/wordprocessingShape" xmlns:wpg="http://schemas.microsoft.com/office/word/2010/wordprocessingGroup" xmlns:w14="http://schemas.microsoft.com/office/word/2010/wordml" xmlns:w15="http://schemas.microsoft.com/office/word/2012/wordml">
+  <w:abstractNum w:abstractNumId="1">
+    <w:lvl w:ilvl="0">
+      <w:start w:val="1"/>
+      <w:numFmt w:val="decimal"/>
+      <w:lvlText w:val="%1."/>
+      <w:lvlJc w:val="left"/>
+      <w:pPr>
+        <w:ind w:left="720" w:hanging="360"/>
+      </w:pPr>
+      <w:rPr>
+        <w:u w:val="none"/>
+      </w:rPr>
+    </w:lvl>
+    <w:lvl w:ilvl="1">
+      <w:start w:val="1"/>
+      <w:numFmt w:val="lowerLetter"/>
+      <w:lvlText w:val="%2."/>
+      <w:lvlJc w:val="left"/>
+      <w:pPr>
+        <w:ind w:left="1440" w:hanging="360"/>
+      </w:pPr>
+      <w:rPr>
+        <w:u w:val="none"/>
+      </w:rPr>
+    </w:lvl>
+    <w:lvl w:ilvl="2">
+      <w:start w:val="1"/>
+      <w:numFmt w:val="lowerRoman"/>
+      <w:lvlText w:val="%3."/>
+      <w:lvlJc w:val="right"/>
+      <w:pPr>
+        <w:ind w:left="2160" w:hanging="360"/>
+      </w:pPr>
+      <w:rPr>
+        <w:u w:val="none"/>
+      </w:rPr>
+    </w:lvl>
+    <w:lvl w:ilvl="3">
+      <w:start w:val="1"/>
+      <w:numFmt w:val="decimal"/>
+      <w:lvlText w:val="%4."/>
+      <w:lvlJc w:val="left"/>
+      <w:pPr>
+        <w:ind w:left="2880" w:hanging="360"/>
+      </w:pPr>
+      <w:rPr>
+        <w:u w:val="none"/>
+      </w:rPr>
+    </w:lvl>
+    <w:lvl w:ilvl="4">
+      <w:start w:val="1"/>
+      <w:numFmt w:val="lowerLetter"/>
+      <w:lvlText w:val="%5."/>
+      <w:lvlJc w:val="left"/>
+      <w:pPr>
+        <w:ind w:left="3600" w:hanging="360"/>
+      </w:pPr>
+      <w:rPr>
+        <w:u w:val="none"/>
+      </w:rPr>
+    </w:lvl>
+    <w:lvl w:ilvl="5">
+      <w:start w:val="1"/>
+      <w:numFmt w:val="lowerRoman"/>
+      <w:lvlText w:val="%6."/>
+      <w:lvlJc w:val="right"/>
+      <w:pPr>
+        <w:ind w:left="4320" w:hanging="360"/>
+      </w:pPr>
+      <w:rPr>
+        <w:u w:val="none"/>
+      </w:rPr>
+    </w:lvl>
+    <w:lvl w:ilvl="6">
+      <w:start w:val="1"/>
+      <w:numFmt w:val="decimal"/>
+      <w:lvlText w:val="%7."/>
+      <w:lvlJc w:val="left"/>
+      <w:pPr>
+        <w:ind w:left="5040" w:hanging="360"/>
+      </w:pPr>
+      <w:rPr>
+        <w:u w:val="none"/>
+      </w:rPr>
+    </w:lvl>
+    <w:lvl w:ilvl="7">
+      <w:start w:val="1"/>
+      <w:numFmt w:val="lowerLetter"/>
+      <w:lvlText w:val="%8."/>
+      <w:lvlJc w:val="left"/>
+      <w:pPr>
+        <w:ind w:left="5760" w:hanging="360"/>
+      </w:pPr>
+      <w:rPr>
+        <w:u w:val="none"/>
+      </w:rPr>
+    </w:lvl>
+    <w:lvl w:ilvl="8">
+      <w:start w:val="1"/>
+      <w:numFmt w:val="lowerRoman"/>
+      <w:lvlText w:val="%9."/>
+      <w:lvlJc w:val="right"/>
+      <w:pPr>
+        <w:ind w:left="6480" w:hanging="360"/>
+      </w:pPr>
+      <w:rPr>
+        <w:u w:val="none"/>
+      </w:rPr>
+    </w:lvl>
+  </w:abstractNum>
+  <w:num w:numId="1">
+    <w:abstractNumId w:val="1"/>
+  </w:num>
+</w:numbering>
 </file>
 
 <file path=word/styles.xml><?xml version="1.0" encoding="utf-8"?>

</xml_diff>

<commit_message>
Add a formating for practice doc in 10 theme
</commit_message>
<xml_diff>
--- a/10. Запись числа в различных системах счисления/Практика.docx
+++ b/10. Запись числа в различных системах счисления/Практика.docx
@@ -25,9 +25,16 @@
       </w:pPr>
       <w:r>
         <w:rPr>
-          <w:rtl w:val="0"/>
-        </w:rPr>
-        <w:t xml:space="preserve">Задача 1. Среди приведённых ниже трёх чисел, записанных в различных системах счисления, найдите максимальное и запишите его в ответе в десятичной системе счисления. В ответе запишите только число, основание системы счисления указывать не нужно.</w:t>
+          <w:b w:val="1"/>
+          <w:rtl w:val="0"/>
+        </w:rPr>
+        <w:t xml:space="preserve">Задача 1.</w:t>
+      </w:r>
+      <w:r>
+        <w:rPr>
+          <w:rtl w:val="0"/>
+        </w:rPr>
+        <w:t xml:space="preserve"> Среди приведённых ниже трёх чисел, записанных в различных системах счисления, найдите максимальное и запишите его в ответе в десятичной системе счисления. В ответе запишите только число, основание системы счисления указывать не нужно.</w:t>
       </w:r>
     </w:p>
     <w:p>
@@ -86,9 +93,16 @@
       </w:pPr>
       <w:r>
         <w:rPr>
-          <w:rtl w:val="0"/>
-        </w:rPr>
-        <w:t xml:space="preserve">Решение. Нам необходимо перевести каждое число в десятичный вид.</w:t>
+          <w:b w:val="1"/>
+          <w:rtl w:val="0"/>
+        </w:rPr>
+        <w:t xml:space="preserve">Решение.</w:t>
+      </w:r>
+      <w:r>
+        <w:rPr>
+          <w:rtl w:val="0"/>
+        </w:rPr>
+        <w:t xml:space="preserve"> Нам необходимо перевести каждое число в десятичный вид.</w:t>
       </w:r>
     </w:p>
     <w:p>
@@ -180,20 +194,34 @@
       </w:pPr>
       <w:r>
         <w:rPr>
-          <w:rtl w:val="0"/>
-        </w:rPr>
-        <w:t xml:space="preserve">Ответ: 35.</w:t>
-      </w:r>
-    </w:p>
-    <w:p>
-      <w:pPr>
-        <w:rPr/>
-      </w:pPr>
-      <w:r>
-        <w:rPr>
-          <w:rtl w:val="0"/>
-        </w:rPr>
-        <w:t xml:space="preserve">Задача 2. Среди приведённых ниже трёх чисел, записанных в различных системах счисления, найдите минимальное и запишите его в ответе в десятичной системе счисления. В ответе запишите только число, основание системы счисления указывать не нужно.</w:t>
+          <w:b w:val="1"/>
+          <w:rtl w:val="0"/>
+        </w:rPr>
+        <w:t xml:space="preserve">Ответ:</w:t>
+      </w:r>
+      <w:r>
+        <w:rPr>
+          <w:rtl w:val="0"/>
+        </w:rPr>
+        <w:t xml:space="preserve"> 35.</w:t>
+      </w:r>
+    </w:p>
+    <w:p>
+      <w:pPr>
+        <w:rPr/>
+      </w:pPr>
+      <w:r>
+        <w:rPr>
+          <w:b w:val="1"/>
+          <w:rtl w:val="0"/>
+        </w:rPr>
+        <w:t xml:space="preserve">Задача 2.</w:t>
+      </w:r>
+      <w:r>
+        <w:rPr>
+          <w:rtl w:val="0"/>
+        </w:rPr>
+        <w:t xml:space="preserve"> Среди приведённых ниже трёх чисел, записанных в различных системах счисления, найдите минимальное и запишите его в ответе в десятичной системе счисления. В ответе запишите только число, основание системы счисления указывать не нужно.</w:t>
       </w:r>
     </w:p>
     <w:p>
@@ -252,9 +280,16 @@
       </w:pPr>
       <w:r>
         <w:rPr>
-          <w:rtl w:val="0"/>
-        </w:rPr>
-        <w:t xml:space="preserve">Решение. Переведем все числа в десятичную систему.</w:t>
+          <w:b w:val="1"/>
+          <w:rtl w:val="0"/>
+        </w:rPr>
+        <w:t xml:space="preserve">Решение. </w:t>
+      </w:r>
+      <w:r>
+        <w:rPr>
+          <w:rtl w:val="0"/>
+        </w:rPr>
+        <w:t xml:space="preserve">Переведем все числа в десятичную систему.</w:t>
       </w:r>
     </w:p>
     <w:p>
@@ -346,28 +381,45 @@
       </w:pPr>
       <w:r>
         <w:rPr>
-          <w:rtl w:val="0"/>
-        </w:rPr>
-        <w:t xml:space="preserve">Ответ: 48. </w:t>
-      </w:r>
-    </w:p>
-    <w:p>
-      <w:pPr>
-        <w:rPr/>
-      </w:pPr>
-      <w:r>
-        <w:rPr>
-          <w:rtl w:val="0"/>
-        </w:rPr>
-        <w:t xml:space="preserve">Задача 3. Переведите двоичное число 1100110 в десятичную систему счисления.</w:t>
-      </w:r>
-    </w:p>
-    <w:p>
-      <w:pPr>
-        <w:rPr/>
-      </w:pPr>
-      <w:r>
-        <w:rPr>
+          <w:b w:val="1"/>
+          <w:rtl w:val="0"/>
+        </w:rPr>
+        <w:t xml:space="preserve">Ответ: </w:t>
+      </w:r>
+      <w:r>
+        <w:rPr>
+          <w:rtl w:val="0"/>
+        </w:rPr>
+        <w:t xml:space="preserve">48. </w:t>
+      </w:r>
+    </w:p>
+    <w:p>
+      <w:pPr>
+        <w:rPr/>
+      </w:pPr>
+      <w:r>
+        <w:rPr>
+          <w:b w:val="1"/>
+          <w:rtl w:val="0"/>
+        </w:rPr>
+        <w:t xml:space="preserve">Задача 3.</w:t>
+      </w:r>
+      <w:r>
+        <w:rPr>
+          <w:rtl w:val="0"/>
+        </w:rPr>
+        <w:t xml:space="preserve"> Переведите двоичное число 1100110 в десятичную систему счисления.</w:t>
+      </w:r>
+    </w:p>
+    <w:p>
+      <w:pPr>
+        <w:rPr>
+          <w:b w:val="1"/>
+        </w:rPr>
+      </w:pPr>
+      <w:r>
+        <w:rPr>
+          <w:b w:val="1"/>
           <w:rtl w:val="0"/>
         </w:rPr>
         <w:t xml:space="preserve">Решение. </w:t>
@@ -390,20 +442,34 @@
       </w:pPr>
       <w:r>
         <w:rPr>
-          <w:rtl w:val="0"/>
-        </w:rPr>
-        <w:t xml:space="preserve">Ответ: 102.</w:t>
-      </w:r>
-    </w:p>
-    <w:p>
-      <w:pPr>
-        <w:rPr/>
-      </w:pPr>
-      <w:r>
-        <w:rPr>
-          <w:rtl w:val="0"/>
-        </w:rPr>
-        <w:t xml:space="preserve">Задача 4. Среди приведённых ниже трёх чисел, записанных в десятичной системе счисления, найдите число, сумма цифр которого в восьмеричной записи наименьшая. В ответе запишите сумму цифр в восьмеричной записи этого числа.</w:t>
+          <w:b w:val="1"/>
+          <w:rtl w:val="0"/>
+        </w:rPr>
+        <w:t xml:space="preserve">Ответ: </w:t>
+      </w:r>
+      <w:r>
+        <w:rPr>
+          <w:rtl w:val="0"/>
+        </w:rPr>
+        <w:t xml:space="preserve">102.</w:t>
+      </w:r>
+    </w:p>
+    <w:p>
+      <w:pPr>
+        <w:rPr/>
+      </w:pPr>
+      <w:r>
+        <w:rPr>
+          <w:b w:val="1"/>
+          <w:rtl w:val="0"/>
+        </w:rPr>
+        <w:t xml:space="preserve">Задача 4.</w:t>
+      </w:r>
+      <w:r>
+        <w:rPr>
+          <w:rtl w:val="0"/>
+        </w:rPr>
+        <w:t xml:space="preserve"> Среди приведённых ниже трёх чисел, записанных в десятичной системе счисления, найдите число, сумма цифр которого в восьмеричной записи наименьшая. В ответе запишите сумму цифр в восьмеричной записи этого числа.</w:t>
       </w:r>
     </w:p>
     <w:p>
@@ -462,9 +528,16 @@
       </w:pPr>
       <w:r>
         <w:rPr>
-          <w:rtl w:val="0"/>
-        </w:rPr>
-        <w:t xml:space="preserve">Решение. Переведем числа в восьмеричную систему.</w:t>
+          <w:b w:val="1"/>
+          <w:rtl w:val="0"/>
+        </w:rPr>
+        <w:t xml:space="preserve">Решение.</w:t>
+      </w:r>
+      <w:r>
+        <w:rPr>
+          <w:rtl w:val="0"/>
+        </w:rPr>
+        <w:t xml:space="preserve"> Переведем числа в восьмеричную систему.</w:t>
       </w:r>
     </w:p>
     <w:p>
@@ -682,20 +755,34 @@
       </w:pPr>
       <w:r>
         <w:rPr>
-          <w:rtl w:val="0"/>
-        </w:rPr>
-        <w:t xml:space="preserve">Ответ: 6.</w:t>
-      </w:r>
-    </w:p>
-    <w:p>
-      <w:pPr>
-        <w:rPr/>
-      </w:pPr>
-      <w:r>
-        <w:rPr>
-          <w:rtl w:val="0"/>
-        </w:rPr>
-        <w:t xml:space="preserve">Задача 5. Среди приведённых ниже трёх чисел, записанных в десятичной системе счисления, найдите число, в двоичной записи которого наименьшее количество единиц. В ответе запишите количество единиц в двоичной записи этого числа.</w:t>
+          <w:b w:val="1"/>
+          <w:rtl w:val="0"/>
+        </w:rPr>
+        <w:t xml:space="preserve">Ответ: </w:t>
+      </w:r>
+      <w:r>
+        <w:rPr>
+          <w:rtl w:val="0"/>
+        </w:rPr>
+        <w:t xml:space="preserve">6.</w:t>
+      </w:r>
+    </w:p>
+    <w:p>
+      <w:pPr>
+        <w:rPr/>
+      </w:pPr>
+      <w:r>
+        <w:rPr>
+          <w:b w:val="1"/>
+          <w:rtl w:val="0"/>
+        </w:rPr>
+        <w:t xml:space="preserve">Задача 5.</w:t>
+      </w:r>
+      <w:r>
+        <w:rPr>
+          <w:rtl w:val="0"/>
+        </w:rPr>
+        <w:t xml:space="preserve"> Среди приведённых ниже трёх чисел, записанных в десятичной системе счисления, найдите число, в двоичной записи которого наименьшее количество единиц. В ответе запишите количество единиц в двоичной записи этого числа.</w:t>
       </w:r>
     </w:p>
     <w:p>
@@ -754,9 +841,16 @@
       </w:pPr>
       <w:r>
         <w:rPr>
-          <w:rtl w:val="0"/>
-        </w:rPr>
-        <w:t xml:space="preserve">Решение. Переведем все числа в двоичную систему.</w:t>
+          <w:b w:val="1"/>
+          <w:rtl w:val="0"/>
+        </w:rPr>
+        <w:t xml:space="preserve">Решение.</w:t>
+      </w:r>
+      <w:r>
+        <w:rPr>
+          <w:rtl w:val="0"/>
+        </w:rPr>
+        <w:t xml:space="preserve"> Переведем все числа в двоичную систему.</w:t>
       </w:r>
     </w:p>
     <w:p>
@@ -1084,27 +1178,40 @@
       </w:pPr>
       <w:r>
         <w:rPr>
-          <w:rtl w:val="0"/>
-        </w:rPr>
-        <w:t xml:space="preserve">Ответ: 3.</w:t>
-      </w:r>
-    </w:p>
-    <w:p>
-      <w:pPr>
-        <w:rPr/>
-      </w:pPr>
-      <w:r>
-        <w:rPr>
-          <w:rtl w:val="0"/>
-        </w:rPr>
-      </w:r>
-    </w:p>
-    <w:p>
-      <w:pPr>
-        <w:rPr/>
-      </w:pPr>
-      <w:r>
-        <w:rPr>
+          <w:b w:val="1"/>
+          <w:rtl w:val="0"/>
+        </w:rPr>
+        <w:t xml:space="preserve">Ответ:</w:t>
+      </w:r>
+      <w:r>
+        <w:rPr>
+          <w:rtl w:val="0"/>
+        </w:rPr>
+        <w:t xml:space="preserve"> 3.</w:t>
+      </w:r>
+    </w:p>
+    <w:p>
+      <w:pPr>
+        <w:rPr/>
+      </w:pPr>
+      <w:r>
+        <w:rPr>
+          <w:rtl w:val="0"/>
+        </w:rPr>
+      </w:r>
+    </w:p>
+    <w:p>
+      <w:pPr>
+        <w:jc w:val="center"/>
+        <w:rPr>
+          <w:sz w:val="28"/>
+          <w:szCs w:val="28"/>
+        </w:rPr>
+      </w:pPr>
+      <w:r>
+        <w:rPr>
+          <w:sz w:val="28"/>
+          <w:szCs w:val="28"/>
           <w:rtl w:val="0"/>
         </w:rPr>
         <w:t xml:space="preserve">Домашнее задание</w:t>

</xml_diff>